<commit_message>
soluzioni lab 6 19/20 manca la soluzione all esercizio sei
</commit_message>
<xml_diff>
--- a/Lab6/LAB6_mat.docx
+++ b/Lab6/LAB6_mat.docx
@@ -1027,13 +1027,7 @@
         <w:rPr>
           <w:rStyle w:val="Heading1Char"/>
         </w:rPr>
-        <w:t xml:space="preserve">Problema </w:t>
-      </w:r>
-      <w:r>
-        <w:rPr>
-          <w:rStyle w:val="Heading1Char"/>
-        </w:rPr>
-        <w:t>6</w:t>
+        <w:t>Problema 6</w:t>
       </w:r>
     </w:p>
     <w:p>
@@ -1085,6 +1079,13 @@
       <w:r>
         <w:rPr/>
         <w:tab/>
+      </w:r>
+      <w:r>
+        <w:rPr/>
+        <w:t xml:space="preserve">struct </w:t>
+      </w:r>
+      <w:r>
+        <w:rPr/>
         <w:t>nodo_t *next;</w:t>
       </w:r>
     </w:p>
@@ -1096,6 +1097,13 @@
       <w:r>
         <w:rPr/>
         <w:tab/>
+      </w:r>
+      <w:r>
+        <w:rPr/>
+        <w:t xml:space="preserve">struct </w:t>
+      </w:r>
+      <w:r>
+        <w:rPr/>
         <w:t>nodo_t  *down;</w:t>
       </w:r>
     </w:p>
@@ -1136,11 +1144,7 @@
       </w:pPr>
       <w:r>
         <w:rPr/>
-        <w:t xml:space="preserve">typedef struct </w:t>
-      </w:r>
-      <w:r>
-        <w:rPr/>
-        <w:t>nodo_f_t{</w:t>
+        <w:t>typedef struct nodo_f_t{</w:t>
       </w:r>
     </w:p>
     <w:p>
@@ -1151,9 +1155,6 @@
       <w:r>
         <w:rPr/>
         <w:tab/>
-      </w:r>
-      <w:r>
-        <w:rPr/>
         <w:t>int e;</w:t>
       </w:r>
     </w:p>
@@ -1168,7 +1169,11 @@
       </w:r>
       <w:r>
         <w:rPr/>
-        <w:t>nodof_t *next;</w:t>
+        <w:t xml:space="preserve">struct </w:t>
+      </w:r>
+      <w:r>
+        <w:rPr/>
+        <w:t>nodo_f_t *next;</w:t>
       </w:r>
     </w:p>
     <w:p>
@@ -1294,7 +1299,6 @@
     <w:rPrDefault>
       <w:rPr>
         <w:rFonts w:ascii="Calibri" w:hAnsi="Calibri" w:eastAsia="Calibri" w:cs="" w:asciiTheme="minorHAnsi" w:cstheme="minorBidi" w:eastAsiaTheme="minorHAnsi" w:hAnsiTheme="minorHAnsi"/>
-        <w:sz w:val="22"/>
         <w:szCs w:val="22"/>
         <w:lang w:val="it-IT" w:eastAsia="en-US" w:bidi="ar-SA"/>
       </w:rPr>

</xml_diff>